<commit_message>
Spaceship vises, samt rescaling af ship
</commit_message>
<xml_diff>
--- a/Android Game/Eksamensprojekt Strunge og Frost/Kravspecifikation.docx
+++ b/Android Game/Eksamensprojekt Strunge og Frost/Kravspecifikation.docx
@@ -640,109 +640,23 @@
         <w:sdtPr>
           <w:id w:val="927930864"/>
           <w14:checkbox>
-            <w14:checked w14:val="0"/>
+            <w14:checked w14:val="1"/>
             <w14:checkedState w14:val="2612" w14:font="MS Gothic"/>
             <w14:uncheckedState w14:val="2610" w14:font="MS Gothic"/>
           </w14:checkbox>
         </w:sdtPr>
+        <w:sdtEndPr/>
         <w:sdtContent>
           <w:r>
             <w:rPr>
               <w:rFonts w:ascii="MS Gothic" w:eastAsia="MS Gothic" w:hAnsi="MS Gothic" w:hint="eastAsia"/>
             </w:rPr>
-            <w:t>☐</w:t>
+            <w:t>☒</w:t>
           </w:r>
         </w:sdtContent>
       </w:sdt>
       <w:r>
         <w:t xml:space="preserve"> main menu</w:t>
-      </w:r>
-    </w:p>
-    <w:p>
-      <w:sdt>
-        <w:sdtPr>
-          <w:id w:val="1477024845"/>
-          <w14:checkbox>
-            <w14:checked w14:val="0"/>
-            <w14:checkedState w14:val="2612" w14:font="MS Gothic"/>
-            <w14:uncheckedState w14:val="2610" w14:font="MS Gothic"/>
-          </w14:checkbox>
-        </w:sdtPr>
-        <w:sdtContent>
-          <w:r>
-            <w:rPr>
-              <w:rFonts w:ascii="MS Gothic" w:eastAsia="MS Gothic" w:hAnsi="MS Gothic" w:hint="eastAsia"/>
-            </w:rPr>
-            <w:t>☐</w:t>
-          </w:r>
-        </w:sdtContent>
-      </w:sdt>
-      <w:r>
-        <w:t xml:space="preserve"> </w:t>
-      </w:r>
-      <w:proofErr w:type="spellStart"/>
-      <w:r>
-        <w:t>gamescreen</w:t>
-      </w:r>
-      <w:proofErr w:type="spellEnd"/>
-    </w:p>
-    <w:p>
-      <w:sdt>
-        <w:sdtPr>
-          <w:id w:val="765960026"/>
-          <w14:checkbox>
-            <w14:checked w14:val="0"/>
-            <w14:checkedState w14:val="2612" w14:font="MS Gothic"/>
-            <w14:uncheckedState w14:val="2610" w14:font="MS Gothic"/>
-          </w14:checkbox>
-        </w:sdtPr>
-        <w:sdtContent>
-          <w:r>
-            <w:rPr>
-              <w:rFonts w:ascii="MS Gothic" w:eastAsia="MS Gothic" w:hAnsi="MS Gothic" w:hint="eastAsia"/>
-            </w:rPr>
-            <w:t>☐</w:t>
-          </w:r>
-        </w:sdtContent>
-      </w:sdt>
-      <w:r>
-        <w:t xml:space="preserve"> pausefunktion</w:t>
-      </w:r>
-    </w:p>
-    <w:p>
-      <w:sdt>
-        <w:sdtPr>
-          <w:id w:val="-1079432246"/>
-          <w14:checkbox>
-            <w14:checked w14:val="0"/>
-            <w14:checkedState w14:val="2612" w14:font="MS Gothic"/>
-            <w14:uncheckedState w14:val="2610" w14:font="MS Gothic"/>
-          </w14:checkbox>
-        </w:sdtPr>
-        <w:sdtContent>
-          <w:r>
-            <w:rPr>
-              <w:rFonts w:ascii="MS Gothic" w:eastAsia="MS Gothic" w:hAnsi="MS Gothic" w:hint="eastAsia"/>
-            </w:rPr>
-            <w:t>☐</w:t>
-          </w:r>
-        </w:sdtContent>
-      </w:sdt>
-      <w:r>
-        <w:t xml:space="preserve"> finde modeller/baggrunde</w:t>
-      </w:r>
-    </w:p>
-    <w:p>
-      <w:pPr>
-        <w:rPr>
-          <w:b/>
-        </w:rPr>
-      </w:pPr>
-      <w:r>
-        <w:rPr>
-          <w:b/>
-        </w:rPr>
-        <w:t>Nice to have:</w:t>
       </w:r>
     </w:p>
     <w:p>
@@ -771,9 +685,122 @@
       <w:r>
         <w:t>spaceship</w:t>
       </w:r>
+      <w:proofErr w:type="spellEnd"/>
+    </w:p>
+    <w:p>
+      <w:sdt>
+        <w:sdtPr>
+          <w:id w:val="1477024845"/>
+          <w14:checkbox>
+            <w14:checked w14:val="0"/>
+            <w14:checkedState w14:val="2612" w14:font="MS Gothic"/>
+            <w14:uncheckedState w14:val="2610" w14:font="MS Gothic"/>
+          </w14:checkbox>
+        </w:sdtPr>
+        <w:sdtEndPr/>
+        <w:sdtContent>
+          <w:r>
+            <w:rPr>
+              <w:rFonts w:ascii="MS Gothic" w:eastAsia="MS Gothic" w:hAnsi="MS Gothic" w:hint="eastAsia"/>
+            </w:rPr>
+            <w:t>☐</w:t>
+          </w:r>
+        </w:sdtContent>
+      </w:sdt>
+      <w:r>
+        <w:t xml:space="preserve"> </w:t>
+      </w:r>
+      <w:proofErr w:type="spellStart"/>
+      <w:r>
+        <w:t>gamescreen</w:t>
+      </w:r>
+      <w:proofErr w:type="spellEnd"/>
+    </w:p>
+    <w:p>
+      <w:sdt>
+        <w:sdtPr>
+          <w:id w:val="864643696"/>
+          <w14:checkbox>
+            <w14:checked w14:val="1"/>
+            <w14:checkedState w14:val="2612" w14:font="MS Gothic"/>
+            <w14:uncheckedState w14:val="2610" w14:font="MS Gothic"/>
+          </w14:checkbox>
+        </w:sdtPr>
+        <w:sdtContent>
+          <w:r>
+            <w:rPr>
+              <w:rFonts w:ascii="MS Gothic" w:eastAsia="MS Gothic" w:hAnsi="MS Gothic" w:hint="eastAsia"/>
+            </w:rPr>
+            <w:t>☒</w:t>
+          </w:r>
+        </w:sdtContent>
+      </w:sdt>
+      <w:r>
+        <w:t xml:space="preserve"> funktionalitet fra main menu til game screen</w:t>
+      </w:r>
+    </w:p>
+    <w:p>
+      <w:sdt>
+        <w:sdtPr>
+          <w:id w:val="765960026"/>
+          <w14:checkbox>
+            <w14:checked w14:val="0"/>
+            <w14:checkedState w14:val="2612" w14:font="MS Gothic"/>
+            <w14:uncheckedState w14:val="2610" w14:font="MS Gothic"/>
+          </w14:checkbox>
+        </w:sdtPr>
+        <w:sdtEndPr/>
+        <w:sdtContent>
+          <w:r>
+            <w:rPr>
+              <w:rFonts w:ascii="MS Gothic" w:eastAsia="MS Gothic" w:hAnsi="MS Gothic" w:hint="eastAsia"/>
+            </w:rPr>
+            <w:t>☐</w:t>
+          </w:r>
+        </w:sdtContent>
+      </w:sdt>
+      <w:r>
+        <w:t xml:space="preserve"> pausefunktion</w:t>
+      </w:r>
       <w:bookmarkStart w:id="0" w:name="_GoBack"/>
       <w:bookmarkEnd w:id="0"/>
-      <w:proofErr w:type="spellEnd"/>
+    </w:p>
+    <w:p>
+      <w:sdt>
+        <w:sdtPr>
+          <w:id w:val="-1079432246"/>
+          <w14:checkbox>
+            <w14:checked w14:val="1"/>
+            <w14:checkedState w14:val="2612" w14:font="MS Gothic"/>
+            <w14:uncheckedState w14:val="2610" w14:font="MS Gothic"/>
+          </w14:checkbox>
+        </w:sdtPr>
+        <w:sdtEndPr/>
+        <w:sdtContent>
+          <w:r>
+            <w:rPr>
+              <w:rFonts w:ascii="MS Gothic" w:eastAsia="MS Gothic" w:hAnsi="MS Gothic" w:hint="eastAsia"/>
+            </w:rPr>
+            <w:t>☒</w:t>
+          </w:r>
+        </w:sdtContent>
+      </w:sdt>
+      <w:r>
+        <w:t xml:space="preserve"> finde modeller/baggrunde</w:t>
+      </w:r>
+    </w:p>
+    <w:p>
+      <w:pPr>
+        <w:rPr>
+          <w:b/>
+        </w:rPr>
+      </w:pPr>
+      <w:r>
+        <w:rPr>
+          <w:b/>
+        </w:rPr>
+        <w:t>Nice to have:</w:t>
+      </w:r>
     </w:p>
     <w:p/>
     <w:p/>

</xml_diff>